<commit_message>
updates to Module 5 Labs
</commit_message>
<xml_diff>
--- a/Instructor-Led/Module5/Labs/Module 5 Lesson 2 Creating Spark Cluster Lab.docx
+++ b/Instructor-Led/Module5/Labs/Module 5 Lesson 2 Creating Spark Cluster Lab.docx
@@ -2856,7 +2856,6 @@
         <w:pStyle w:val="Code"/>
         <w:ind w:left="360"/>
       </w:pPr>
-      <w:commentRangeStart w:id="0"/>
       <w:r>
         <w:t>%%sql</w:t>
       </w:r>
@@ -2870,17 +2869,12 @@
         <w:t>SELECT buildingID, (targettemp - actualtemp) AS temp_diff, date FROM hvac WHERE date = \"6/1/13\"</w:t>
       </w:r>
     </w:p>
-    <w:commentRangeEnd w:id="0"/>
     <w:p>
       <w:pPr>
         <w:pStyle w:val="NoSpacing"/>
       </w:pPr>
-      <w:r>
-        <w:rPr>
-          <w:rStyle w:val="CommentReference"/>
-        </w:rPr>
-        <w:commentReference w:id="0"/>
-      </w:r>
+      <w:bookmarkStart w:id="0" w:name="_GoBack"/>
+      <w:bookmarkEnd w:id="0"/>
     </w:p>
     <w:p>
       <w:r>
@@ -2914,7 +2908,7 @@
                     <pic:cNvPicPr/>
                   </pic:nvPicPr>
                   <pic:blipFill>
-                    <a:blip r:embed="rId26">
+                    <a:blip r:embed="rId25">
                       <a:extLst>
                         <a:ext uri="{28A0092B-C50C-407E-A947-70E740481C1C}">
                           <a14:useLocalDpi xmlns:a14="http://schemas.microsoft.com/office/drawing/2010/main" val="0"/>
@@ -3020,7 +3014,7 @@
                     <pic:cNvPicPr/>
                   </pic:nvPicPr>
                   <pic:blipFill>
-                    <a:blip r:embed="rId27" cstate="print">
+                    <a:blip r:embed="rId26" cstate="print">
                       <a:extLst>
                         <a:ext uri="{28A0092B-C50C-407E-A947-70E740481C1C}">
                           <a14:useLocalDpi xmlns:a14="http://schemas.microsoft.com/office/drawing/2010/main" val="0"/>
@@ -3048,6 +3042,100 @@
       </w:r>
     </w:p>
     <w:p>
+      <w:r>
+        <w:t>If for some reason the notebook fails to respond to the %%</w:t>
+      </w:r>
+      <w:proofErr w:type="spellStart"/>
+      <w:r>
+        <w:t>sql</w:t>
+      </w:r>
+      <w:proofErr w:type="spellEnd"/>
+      <w:r>
+        <w:t xml:space="preserve"> magic, the following commands will show the same data in a text table:</w:t>
+      </w:r>
+    </w:p>
+    <w:p>
+      <w:pPr>
+        <w:pStyle w:val="Code"/>
+        <w:ind w:left="360"/>
+      </w:pPr>
+      <w:proofErr w:type="spellStart"/>
+      <w:r>
+        <w:t>hvacTextTable</w:t>
+      </w:r>
+      <w:proofErr w:type="spellEnd"/>
+      <w:r>
+        <w:t xml:space="preserve"> = </w:t>
+      </w:r>
+      <w:proofErr w:type="spellStart"/>
+      <w:r>
+        <w:t>sqlContext.sql</w:t>
+      </w:r>
+      <w:proofErr w:type="spellEnd"/>
+      <w:r>
+        <w:t xml:space="preserve">("""
+</w:t>
+      </w:r>
+    </w:p>
+    <w:p>
+      <w:pPr>
+        <w:pStyle w:val="Code"/>
+        <w:ind w:left="360"/>
+      </w:pPr>
+      <w:r>
+        <w:t xml:space="preserve">SELECT buildingID, (targettemp - actualtemp) AS temp_diff, date
+</w:t>
+      </w:r>
+    </w:p>
+    <w:p>
+      <w:pPr>
+        <w:pStyle w:val="Code"/>
+        <w:ind w:left="360"/>
+      </w:pPr>
+      <w:r>
+        <w:t xml:space="preserve">FROM hvac </w:t>
+      </w:r>
+    </w:p>
+    <w:p>
+      <w:pPr>
+        <w:pStyle w:val="Code"/>
+        <w:ind w:left="360"/>
+      </w:pPr>
+      <w:r>
+        <w:t xml:space="preserve">WHERE date = \"6/1/13\"
+</w:t>
+      </w:r>
+    </w:p>
+    <w:p>
+      <w:pPr>
+        <w:pStyle w:val="Code"/>
+        <w:ind w:left="360"/>
+      </w:pPr>
+      <w:r>
+        <w:t xml:space="preserve">""")
+</w:t>
+      </w:r>
+    </w:p>
+    <w:p>
+      <w:pPr>
+        <w:pStyle w:val="Code"/>
+        <w:ind w:left="360"/>
+      </w:pPr>
+      <w:proofErr w:type="gramStart"/>
+      <w:r>
+        <w:t>hvacTextTable.show</w:t>
+      </w:r>
+      <w:proofErr w:type="gramEnd"/>
+      <w:r>
+        <w:t>()</w:t>
+      </w:r>
+    </w:p>
+    <w:p>
+      <w:pPr>
+        <w:pStyle w:val="ListParagraph"/>
+      </w:pPr>
+    </w:p>
+    <w:p>
       <w:pPr>
         <w:pStyle w:val="ListParagraph"/>
         <w:numPr>
@@ -3143,6 +3231,7 @@
         </w:numPr>
       </w:pPr>
       <w:r>
+        <w:lastRenderedPageBreak/>
         <w:t xml:space="preserve">Create a Spark Cluster on </w:t>
       </w:r>
       <w:proofErr w:type="spellStart"/>
@@ -3180,45 +3269,6 @@
     </w:sectPr>
   </w:body>
 </w:document>
-</file>
-
-<file path=word/comments.xml><?xml version="1.0" encoding="utf-8"?>
-<w:comments xmlns:wpc="http://schemas.microsoft.com/office/word/2010/wordprocessingCanvas" xmlns:mo="http://schemas.microsoft.com/office/mac/office/2008/main" xmlns:mc="http://schemas.openxmlformats.org/markup-compatibility/2006" xmlns:mv="urn:schemas-microsoft-com:mac:vml" xmlns:o="urn:schemas-microsoft-com:office:office" xmlns:r="http://schemas.openxmlformats.org/officeDocument/2006/relationships" xmlns:m="http://schemas.openxmlformats.org/officeDocument/2006/math" xmlns:v="urn:schemas-microsoft-com:vml" xmlns:wp14="http://schemas.microsoft.com/office/word/2010/wordprocessingDrawing" xmlns:wp="http://schemas.openxmlformats.org/drawingml/2006/wordprocessingDrawing" xmlns:w10="urn:schemas-microsoft-com:office:word" xmlns:w="http://schemas.openxmlformats.org/wordprocessingml/2006/main" xmlns:w14="http://schemas.microsoft.com/office/word/2010/wordml" xmlns:wpg="http://schemas.microsoft.com/office/word/2010/wordprocessingGroup" xmlns:wpi="http://schemas.microsoft.com/office/word/2010/wordprocessingInk" xmlns:wne="http://schemas.microsoft.com/office/word/2006/wordml" xmlns:wps="http://schemas.microsoft.com/office/word/2010/wordprocessingShape" mc:Ignorable="w14 wp14">
-  <w:comment w:id="0" w:author="Mary Kate Reid" w:date="2016-06-21T12:12:00Z" w:initials="MR">
-    <w:p>
-      <w:pPr>
-        <w:pStyle w:val="CommentText"/>
-      </w:pPr>
-      <w:r>
-        <w:rPr>
-          <w:rStyle w:val="CommentReference"/>
-        </w:rPr>
-        <w:annotationRef/>
-      </w:r>
-      <w:r>
-        <w:t>This doesn’t output the table for me…is there a setting I am missing perhaps?</w:t>
-      </w:r>
-    </w:p>
-    <w:p>
-      <w:pPr>
-        <w:pStyle w:val="CommentText"/>
-      </w:pPr>
-    </w:p>
-    <w:p>
-      <w:pPr>
-        <w:pStyle w:val="CommentText"/>
-      </w:pPr>
-      <w:r>
-        <w:t xml:space="preserve">I reran all the </w:t>
-      </w:r>
-      <w:bookmarkStart w:id="1" w:name="_GoBack"/>
-      <w:bookmarkEnd w:id="1"/>
-      <w:r>
-        <w:t>commands twice in separate notebooks and neither printed the table</w:t>
-      </w:r>
-    </w:p>
-  </w:comment>
-</w:comments>
 </file>
 
 <file path=word/numbering.xml><?xml version="1.0" encoding="utf-8"?>
@@ -7059,7 +7109,7 @@
   <a:extraClrSchemeLst/>
   <a:extLst>
     <a:ext uri="{05A4C25C-085E-4340-85A3-A5531E510DB2}">
-      <thm15:themeFamily xmlns:thm15="http://schemas.microsoft.com/office/thememl/2012/main" xmlns="" name="Office Theme" id="{62F939B6-93AF-4DB8-9C6B-D6C7DFDC589F}" vid="{4A3C46E8-61CC-4603-A589-7422A47A8E4A}"/>
+      <thm15:themeFamily xmlns="" xmlns:thm15="http://schemas.microsoft.com/office/thememl/2012/main" name="Office Theme" id="{62F939B6-93AF-4DB8-9C6B-D6C7DFDC589F}" vid="{4A3C46E8-61CC-4603-A589-7422A47A8E4A}"/>
     </a:ext>
   </a:extLst>
 </a:theme>
@@ -7070,7 +7120,7 @@
 </file>
 
 <file path=customXml/itemProps1.xml><?xml version="1.0" encoding="utf-8"?>
-<ds:datastoreItem xmlns:ds="http://schemas.openxmlformats.org/officeDocument/2006/customXml" ds:itemID="{57C67B46-19B9-154B-B9AD-0EA40CDB8038}">
+<ds:datastoreItem xmlns:ds="http://schemas.openxmlformats.org/officeDocument/2006/customXml" ds:itemID="{819E3CBC-9796-7C48-93A1-D7C6FB88628E}">
   <ds:schemaRefs>
     <ds:schemaRef ds:uri="http://schemas.openxmlformats.org/officeDocument/2006/bibliography"/>
   </ds:schemaRefs>

</xml_diff>